<commit_message>
Committing to a branch
</commit_message>
<xml_diff>
--- a/Informatica.Settings.to.Transfer.Chinese.Characters.docx
+++ b/Informatica.Settings.to.Transfer.Chinese.Characters.docx
@@ -9,6 +9,11 @@
       <w:r>
         <w:t>Informatica Settings to Transfer Chinese Characters</w:t>
       </w:r>
+      <w:r>
+        <w:t>-1</w:t>
+      </w:r>
+      <w:bookmarkStart w:id="0" w:name="_GoBack"/>
+      <w:bookmarkEnd w:id="0"/>
     </w:p>
     <w:p/>
     <w:p>
@@ -18,31 +23,7 @@
     </w:p>
     <w:p>
       <w:r>
-        <w:t>It must be stated that the source system (Compass system in Bluescope) and target (</w:t>
-      </w:r>
-      <w:proofErr w:type="spellStart"/>
-      <w:r>
-        <w:t>Datawarehouse</w:t>
-      </w:r>
-      <w:proofErr w:type="spellEnd"/>
-      <w:r>
-        <w:t xml:space="preserve">) must have the same </w:t>
-      </w:r>
-      <w:proofErr w:type="spellStart"/>
-      <w:r>
-        <w:t>characterset</w:t>
-      </w:r>
-      <w:proofErr w:type="spellEnd"/>
-      <w:r>
-        <w:t xml:space="preserve">: AL32UTF8. Informatica manual mentions that it is enough that they both are UTF8 but although UTF8 by definition handles the multi-byte character set, Chinese characters are not effectively stored unless </w:t>
-      </w:r>
-      <w:proofErr w:type="spellStart"/>
-      <w:r>
-        <w:t>characterset</w:t>
-      </w:r>
-      <w:proofErr w:type="spellEnd"/>
-      <w:r>
-        <w:t xml:space="preserve"> is found to be AL32UTF8</w:t>
+        <w:t>It must be stated that the source system (Compass system in Bluescope) and target (Datawarehouse) must have the same characterset: AL32UTF8. Informatica manual mentions that it is enough that they both are UTF8 but although UTF8 by definition handles the multi-byte character set, Chinese characters are not effectively stored unless characterset is found to be AL32UTF8</w:t>
       </w:r>
     </w:p>
     <w:p/>
@@ -50,6 +31,7 @@
       <w:r>
         <w:rPr>
           <w:noProof/>
+          <w:lang w:bidi="bn-IN"/>
         </w:rPr>
         <w:drawing>
           <wp:inline distT="0" distB="0" distL="0" distR="0" wp14:anchorId="76673C5A" wp14:editId="10F27C0A">
@@ -97,6 +79,7 @@
       <w:r>
         <w:rPr>
           <w:noProof/>
+          <w:lang w:bidi="bn-IN"/>
         </w:rPr>
         <w:drawing>
           <wp:inline distT="0" distB="0" distL="0" distR="0">
@@ -158,6 +141,7 @@
       <w:r>
         <w:rPr>
           <w:noProof/>
+          <w:lang w:bidi="bn-IN"/>
         </w:rPr>
         <w:drawing>
           <wp:inline distT="0" distB="0" distL="0" distR="0" wp14:anchorId="1E3CDBA7" wp14:editId="53B018A0">
@@ -208,6 +192,7 @@
       <w:r>
         <w:rPr>
           <w:noProof/>
+          <w:lang w:bidi="bn-IN"/>
         </w:rPr>
         <w:drawing>
           <wp:inline distT="0" distB="0" distL="0" distR="0" wp14:anchorId="462374A2" wp14:editId="15F529AE">
@@ -255,6 +240,7 @@
       <w:r>
         <w:rPr>
           <w:noProof/>
+          <w:lang w:bidi="bn-IN"/>
         </w:rPr>
         <w:lastRenderedPageBreak/>
         <w:drawing>
@@ -319,48 +305,17 @@
         <w:t>new integration service</w:t>
       </w:r>
       <w:r>
-        <w:t xml:space="preserve">. Property </w:t>
-      </w:r>
-      <w:proofErr w:type="spellStart"/>
-      <w:r>
-        <w:t>SiebelUnicodeDB</w:t>
-      </w:r>
-      <w:proofErr w:type="spellEnd"/>
-      <w:r>
-        <w:t xml:space="preserve"> has following format: </w:t>
-      </w:r>
-      <w:r>
-        <w:t xml:space="preserve">&lt;source user&gt;@&lt;source connection string (mostly the </w:t>
-      </w:r>
-      <w:proofErr w:type="spellStart"/>
-      <w:r>
-        <w:t>tns</w:t>
-      </w:r>
-      <w:proofErr w:type="spellEnd"/>
-      <w:r>
-        <w:t xml:space="preserve"> names, can be found in Informatica connections) &lt;target </w:t>
-      </w:r>
-      <w:proofErr w:type="spellStart"/>
-      <w:r>
-        <w:t>db</w:t>
-      </w:r>
-      <w:proofErr w:type="spellEnd"/>
-      <w:r>
-        <w:t xml:space="preserve"> user&gt;@&lt;target connection name (mostly </w:t>
-      </w:r>
-      <w:proofErr w:type="spellStart"/>
-      <w:r>
-        <w:t>tns</w:t>
-      </w:r>
-      <w:proofErr w:type="spellEnd"/>
-      <w:r>
-        <w:t xml:space="preserve"> names, can be found in Informatica connections)&gt; [&lt;&gt; characters are not needed, note the space between two strings and “@” characters]</w:t>
+        <w:t xml:space="preserve">. Property SiebelUnicodeDB has following format: </w:t>
+      </w:r>
+      <w:r>
+        <w:t>&lt;source user&gt;@&lt;source connection string (mostly the tns names, can be found in Informatica connections) &lt;target db user&gt;@&lt;target connection name (mostly tns names, can be found in Informatica connections)&gt; [&lt;&gt; characters are not needed, note the space between two strings and “@” characters]</w:t>
       </w:r>
     </w:p>
     <w:p>
       <w:r>
         <w:rPr>
           <w:noProof/>
+          <w:lang w:bidi="bn-IN"/>
         </w:rPr>
         <w:drawing>
           <wp:inline distT="0" distB="0" distL="0" distR="0" wp14:anchorId="1629A64C" wp14:editId="237FF076">
@@ -408,6 +363,7 @@
       <w:r>
         <w:rPr>
           <w:noProof/>
+          <w:lang w:bidi="bn-IN"/>
         </w:rPr>
         <w:lastRenderedPageBreak/>
         <w:drawing>
@@ -449,31 +405,14 @@
     </w:p>
     <w:p>
       <w:r>
-        <w:t xml:space="preserve">Step 7: The UNIX/Linux server that houses Informatica services should have above lines in </w:t>
-      </w:r>
-      <w:proofErr w:type="spellStart"/>
-      <w:proofErr w:type="gramStart"/>
-      <w:r>
-        <w:t>it’s</w:t>
-      </w:r>
-      <w:proofErr w:type="spellEnd"/>
-      <w:proofErr w:type="gramEnd"/>
-      <w:r>
-        <w:t xml:space="preserve"> profile. It must be made sure that the user that runs Informatica services should have these lines in his/her profile. Here it is added to $HOME/.</w:t>
-      </w:r>
-      <w:proofErr w:type="spellStart"/>
-      <w:r>
-        <w:t>bashrc</w:t>
-      </w:r>
-      <w:proofErr w:type="spellEnd"/>
-      <w:r>
-        <w:t xml:space="preserve"> as the corresponding user uses bash shell. Corresponding variables must be defined in the Windows environment if the services are running in Windows. Please note that it may be helpful to define these variables in environment where Informatica client tools are installed. But it is not absolutely necessary.</w:t>
+        <w:t>Step 7: The UNIX/Linux server that houses Informatica services should have above lines in it’s profile. It must be made sure that the user that runs Informatica services should have these lines in his/her profile. Here it is added to $HOME/.bashrc as the corresponding user uses bash shell. Corresponding variables must be defined in the Windows environment if the services are running in Windows. Please note that it may be helpful to define these variables in environment where Informatica client tools are installed. But it is not absolutely necessary.</w:t>
       </w:r>
     </w:p>
     <w:p>
       <w:r>
         <w:rPr>
           <w:noProof/>
+          <w:lang w:bidi="bn-IN"/>
         </w:rPr>
         <w:drawing>
           <wp:inline distT="0" distB="0" distL="0" distR="0" wp14:anchorId="43B29BB9" wp14:editId="4D9366AA">
@@ -517,15 +456,7 @@
         <w:t xml:space="preserve">Step 8: </w:t>
       </w:r>
       <w:r>
-        <w:t xml:space="preserve">Open the odbc.ini file in Informatica environment and change the parameter </w:t>
-      </w:r>
-      <w:proofErr w:type="spellStart"/>
-      <w:r>
-        <w:t>IANAAppCodePage</w:t>
-      </w:r>
-      <w:proofErr w:type="spellEnd"/>
-      <w:r>
-        <w:t xml:space="preserve"> parameter from 4 (which is Latin) to 106 (which is UTF8). This is necessary if data movement is done via ODBC. For OCI based data movement, this may not be absolutely necessary.</w:t>
+        <w:t>Open the odbc.ini file in Informatica environment and change the parameter IANAAppCodePage parameter from 4 (which is Latin) to 106 (which is UTF8). This is necessary if data movement is done via ODBC. For OCI based data movement, this may not be absolutely necessary.</w:t>
       </w:r>
     </w:p>
     <w:p>
@@ -533,15 +464,7 @@
         <w:t xml:space="preserve">Step 9: </w:t>
       </w:r>
       <w:r>
-        <w:t>Please restart Informatica services using “infaservice.sh [</w:t>
-      </w:r>
-      <w:proofErr w:type="spellStart"/>
-      <w:r>
-        <w:t>startup|shutdown</w:t>
-      </w:r>
-      <w:proofErr w:type="spellEnd"/>
-      <w:r>
-        <w:t>]” commands</w:t>
+        <w:t>Please restart Informatica services using “infaservice.sh [startup|shutdown]” commands</w:t>
       </w:r>
       <w:r>
         <w:t xml:space="preserve">. In the current environment the script exists in </w:t>
@@ -557,6 +480,7 @@
       <w:r>
         <w:rPr>
           <w:noProof/>
+          <w:lang w:bidi="bn-IN"/>
         </w:rPr>
         <w:drawing>
           <wp:inline distT="0" distB="0" distL="0" distR="0">
@@ -618,6 +542,7 @@
       <w:r>
         <w:rPr>
           <w:noProof/>
+          <w:lang w:bidi="bn-IN"/>
         </w:rPr>
         <w:drawing>
           <wp:inline distT="0" distB="0" distL="0" distR="0">
@@ -678,8 +603,6 @@
       <w:r>
         <w:t>Step 12: Define your target tables in the new target environment and execute the jobs using new repository and integration services.</w:t>
       </w:r>
-      <w:bookmarkStart w:id="0" w:name="_GoBack"/>
-      <w:bookmarkEnd w:id="0"/>
     </w:p>
     <w:sectPr>
       <w:pgSz w:w="12240" w:h="15840"/>

</xml_diff>